<commit_message>
updated PPIT assignment files
</commit_message>
<xml_diff>
--- a/ITW/u3149399/P1-u3149399-PaymentRequests.docx
+++ b/ITW/u3149399/P1-u3149399-PaymentRequests.docx
@@ -14,101 +14,101 @@
       <w:r>
         <w:t>To</w:t>
       </w:r>
-    </w:p>
-    <w:p>
-      <w:r>
-        <w:fldChar w:fldCharType="begin"/>
-      </w:r>
-      <w:r>
-        <w:instrText xml:space="preserve"> MERGEFIELD First_Name </w:instrText>
-      </w:r>
-      <w:r>
-        <w:fldChar w:fldCharType="separate"/>
-      </w:r>
-      <w:r>
-        <w:rPr>
-          <w:noProof/>
-        </w:rPr>
-        <w:t>«First_Name»</w:t>
-      </w:r>
-      <w:r>
-        <w:rPr>
-          <w:noProof/>
-        </w:rPr>
-        <w:fldChar w:fldCharType="end"/>
-      </w:r>
-      <w:r>
-        <w:t xml:space="preserve"> </w:t>
-      </w:r>
-      <w:r>
-        <w:fldChar w:fldCharType="begin"/>
-      </w:r>
-      <w:r>
-        <w:instrText xml:space="preserve"> MERGEFIELD Last_Name </w:instrText>
-      </w:r>
-      <w:r>
-        <w:fldChar w:fldCharType="separate"/>
-      </w:r>
-      <w:r>
-        <w:rPr>
-          <w:noProof/>
-        </w:rPr>
-        <w:t>«Last_Name»</w:t>
-      </w:r>
-      <w:r>
-        <w:rPr>
-          <w:noProof/>
-        </w:rPr>
-        <w:fldChar w:fldCharType="end"/>
-      </w:r>
-    </w:p>
-    <w:p>
-      <w:r>
-        <w:fldChar w:fldCharType="begin"/>
-      </w:r>
-      <w:r>
-        <w:instrText xml:space="preserve"> MERGEFIELD Street_Address </w:instrText>
-      </w:r>
-      <w:r>
-        <w:fldChar w:fldCharType="separate"/>
-      </w:r>
-      <w:r>
-        <w:rPr>
-          <w:noProof/>
-        </w:rPr>
-        <w:t>«Street_Address»</w:t>
-      </w:r>
-      <w:r>
-        <w:rPr>
-          <w:noProof/>
-        </w:rPr>
-        <w:fldChar w:fldCharType="end"/>
-      </w:r>
-    </w:p>
-    <w:p>
-      <w:r>
-        <w:fldChar w:fldCharType="begin"/>
-      </w:r>
-      <w:r>
-        <w:instrText xml:space="preserve"> MERGEFIELD Suburb </w:instrText>
-      </w:r>
-      <w:r>
-        <w:fldChar w:fldCharType="separate"/>
-      </w:r>
-      <w:r>
-        <w:rPr>
-          <w:noProof/>
-        </w:rPr>
-        <w:t>«Suburb»</w:t>
-      </w:r>
-      <w:r>
-        <w:rPr>
-          <w:noProof/>
-        </w:rPr>
-        <w:fldChar w:fldCharType="end"/>
-      </w:r>
       <w:bookmarkStart w:id="0" w:name="_GoBack"/>
       <w:bookmarkEnd w:id="0"/>
+    </w:p>
+    <w:p>
+      <w:r>
+        <w:fldChar w:fldCharType="begin"/>
+      </w:r>
+      <w:r>
+        <w:instrText xml:space="preserve"> MERGEFIELD First_Name </w:instrText>
+      </w:r>
+      <w:r>
+        <w:fldChar w:fldCharType="separate"/>
+      </w:r>
+      <w:r>
+        <w:rPr>
+          <w:noProof/>
+        </w:rPr>
+        <w:t>«First_Name»</w:t>
+      </w:r>
+      <w:r>
+        <w:rPr>
+          <w:noProof/>
+        </w:rPr>
+        <w:fldChar w:fldCharType="end"/>
+      </w:r>
+      <w:r>
+        <w:t xml:space="preserve"> </w:t>
+      </w:r>
+      <w:r>
+        <w:fldChar w:fldCharType="begin"/>
+      </w:r>
+      <w:r>
+        <w:instrText xml:space="preserve"> MERGEFIELD Last_Name </w:instrText>
+      </w:r>
+      <w:r>
+        <w:fldChar w:fldCharType="separate"/>
+      </w:r>
+      <w:r>
+        <w:rPr>
+          <w:noProof/>
+        </w:rPr>
+        <w:t>«Last_Name»</w:t>
+      </w:r>
+      <w:r>
+        <w:rPr>
+          <w:noProof/>
+        </w:rPr>
+        <w:fldChar w:fldCharType="end"/>
+      </w:r>
+    </w:p>
+    <w:p>
+      <w:r>
+        <w:fldChar w:fldCharType="begin"/>
+      </w:r>
+      <w:r>
+        <w:instrText xml:space="preserve"> MERGEFIELD Street_Address </w:instrText>
+      </w:r>
+      <w:r>
+        <w:fldChar w:fldCharType="separate"/>
+      </w:r>
+      <w:r>
+        <w:rPr>
+          <w:noProof/>
+        </w:rPr>
+        <w:t>«Street_Address»</w:t>
+      </w:r>
+      <w:r>
+        <w:rPr>
+          <w:noProof/>
+        </w:rPr>
+        <w:fldChar w:fldCharType="end"/>
+      </w:r>
+    </w:p>
+    <w:p>
+      <w:r>
+        <w:fldChar w:fldCharType="begin"/>
+      </w:r>
+      <w:r>
+        <w:instrText xml:space="preserve"> MERGEFIELD Suburb </w:instrText>
+      </w:r>
+      <w:r>
+        <w:fldChar w:fldCharType="separate"/>
+      </w:r>
+      <w:r>
+        <w:rPr>
+          <w:noProof/>
+        </w:rPr>
+        <w:t>«Suburb»</w:t>
+      </w:r>
+      <w:r>
+        <w:rPr>
+          <w:noProof/>
+        </w:rPr>
+        <w:fldChar w:fldCharType="end"/>
+      </w:r>
     </w:p>
     <w:p>
       <w:r>

</xml_diff>